<commit_message>
Updated the docs for inc1
</commit_message>
<xml_diff>
--- a/docs/BSA-PR-Inc1.docx
+++ b/docs/BSA-PR-Inc1.docx
@@ -204,10 +204,7 @@
         <w:ind w:left="360"/>
       </w:pPr>
       <w:r>
-        <w:t>Samuel Anderson</w:t>
-      </w:r>
-      <w:r>
-        <w:t xml:space="preserve"> (FSUID: </w:t>
+        <w:t xml:space="preserve">Samuel Anderson (FSUID: </w:t>
       </w:r>
       <w:r>
         <w:rPr>
@@ -225,13 +222,7 @@
         <w:ind w:left="360"/>
       </w:pPr>
       <w:r>
-        <w:t>Michael Fogarty</w:t>
-      </w:r>
-      <w:r>
-        <w:t xml:space="preserve"> </w:t>
-      </w:r>
-      <w:r>
-        <w:t xml:space="preserve">(FSUID: </w:t>
+        <w:t xml:space="preserve">Michael Fogarty (FSUID: </w:t>
       </w:r>
       <w:r>
         <w:rPr>
@@ -241,11 +232,39 @@
         <w:t>mmf16</w:t>
       </w:r>
       <w:r>
-        <w:t>, GitHubID:</w:t>
-      </w:r>
-      <w:r>
-        <w:t xml:space="preserve"> Fogman12</w:t>
-      </w:r>
+        <w:t>, GitHubID: Fogman12)</w:t>
+      </w:r>
+    </w:p>
+    <w:p>
+      <w:pPr>
+        <w:ind w:left="360"/>
+      </w:pPr>
+      <w:r>
+        <w:t xml:space="preserve">Joseph Fields (FSUID: </w:t>
+      </w:r>
+      <w:r>
+        <w:rPr>
+          <w:rFonts w:ascii="Arial" w:eastAsia="Arial" w:hAnsi="Arial" w:cs="Arial"/>
+          <w:color w:val="000000"/>
+        </w:rPr>
+        <w:t>jgf18</w:t>
+      </w:r>
+      <w:r>
+        <w:t xml:space="preserve">, </w:t>
+      </w:r>
+      <w:proofErr w:type="spellStart"/>
+      <w:r>
+        <w:t>GitHubID</w:t>
+      </w:r>
+      <w:proofErr w:type="spellEnd"/>
+      <w:r>
+        <w:t xml:space="preserve">: </w:t>
+      </w:r>
+      <w:proofErr w:type="spellStart"/>
+      <w:r>
+        <w:t>joedajo</w:t>
+      </w:r>
+      <w:proofErr w:type="spellEnd"/>
       <w:r>
         <w:t>)</w:t>
       </w:r>
@@ -255,30 +274,32 @@
         <w:ind w:left="360"/>
       </w:pPr>
       <w:r>
-        <w:t>Joseph Fields</w:t>
-      </w:r>
-      <w:r>
-        <w:t xml:space="preserve"> </w:t>
-      </w:r>
-      <w:r>
-        <w:t xml:space="preserve">(FSUID: </w:t>
+        <w:t xml:space="preserve">Trey Hamilton (FSUID: </w:t>
       </w:r>
       <w:r>
         <w:rPr>
           <w:rFonts w:ascii="Arial" w:eastAsia="Arial" w:hAnsi="Arial" w:cs="Arial"/>
           <w:color w:val="000000"/>
         </w:rPr>
-        <w:t>jgf18</w:t>
-      </w:r>
-      <w:r>
-        <w:t xml:space="preserve">, GitHubID: </w:t>
+        <w:t>tjh17c</w:t>
+      </w:r>
+      <w:r>
+        <w:t xml:space="preserve">, </w:t>
       </w:r>
       <w:proofErr w:type="spellStart"/>
       <w:r>
-        <w:t>joedajo</w:t>
+        <w:t>GitHubID</w:t>
       </w:r>
       <w:proofErr w:type="spellEnd"/>
       <w:r>
+        <w:t xml:space="preserve">: </w:t>
+      </w:r>
+      <w:proofErr w:type="spellStart"/>
+      <w:r>
+        <w:t>TreyHammy</w:t>
+      </w:r>
+      <w:proofErr w:type="spellEnd"/>
+      <w:r>
         <w:t>)</w:t>
       </w:r>
     </w:p>
@@ -287,61 +308,17 @@
         <w:ind w:left="360"/>
       </w:pPr>
       <w:r>
-        <w:t>Trey Hamilton</w:t>
-      </w:r>
-      <w:r>
-        <w:t xml:space="preserve"> </w:t>
-      </w:r>
-      <w:r>
-        <w:t xml:space="preserve">(FSUID: </w:t>
+        <w:t xml:space="preserve">Luis Corps (FSUID: </w:t>
       </w:r>
       <w:r>
         <w:rPr>
           <w:rFonts w:ascii="Arial" w:eastAsia="Arial" w:hAnsi="Arial" w:cs="Arial"/>
           <w:color w:val="000000"/>
         </w:rPr>
-        <w:t>tjh17c</w:t>
-      </w:r>
-      <w:r>
-        <w:t xml:space="preserve">, GitHubID: </w:t>
-      </w:r>
-      <w:proofErr w:type="spellStart"/>
-      <w:r>
-        <w:t>TreyHammy</w:t>
-      </w:r>
-      <w:proofErr w:type="spellEnd"/>
-      <w:r>
-        <w:t>)</w:t>
-      </w:r>
-    </w:p>
-    <w:p>
-      <w:pPr>
-        <w:ind w:left="360"/>
-      </w:pPr>
-      <w:r>
-        <w:t>Luis Corps</w:t>
-      </w:r>
-      <w:r>
-        <w:t xml:space="preserve"> </w:t>
-      </w:r>
-      <w:r>
-        <w:t xml:space="preserve">(FSUID: </w:t>
-      </w:r>
-      <w:r>
-        <w:rPr>
-          <w:rFonts w:ascii="Arial" w:eastAsia="Arial" w:hAnsi="Arial" w:cs="Arial"/>
-          <w:color w:val="000000"/>
-        </w:rPr>
         <w:t>lcc16e</w:t>
       </w:r>
       <w:r>
-        <w:t xml:space="preserve">, GitHubID: </w:t>
-      </w:r>
-      <w:r>
-        <w:t>HabeasCorpus117</w:t>
-      </w:r>
-      <w:r>
-        <w:t>)</w:t>
+        <w:t>, GitHubID: HabeasCorpus117)</w:t>
       </w:r>
     </w:p>
     <w:p>
@@ -622,37 +599,80 @@
     </w:p>
     <w:p>
       <w:pPr>
-        <w:spacing w:before="120" w:after="120" w:line="240" w:lineRule="auto"/>
+        <w:pStyle w:val="ListParagraph"/>
+        <w:spacing w:after="0" w:line="240" w:lineRule="auto"/>
         <w:ind w:left="360"/>
         <w:rPr>
           <w:rFonts w:ascii="Times New Roman" w:eastAsia="Times New Roman" w:hAnsi="Times New Roman" w:cs="Times New Roman"/>
-          <w:bCs/>
-          <w:i/>
-        </w:rPr>
-      </w:pPr>
-      <w:r>
-        <w:rPr>
-          <w:rFonts w:ascii="Times New Roman" w:eastAsia="Times New Roman" w:hAnsi="Times New Roman" w:cs="Times New Roman"/>
-          <w:bCs/>
-          <w:i/>
-        </w:rPr>
-        <w:t xml:space="preserve">Describe in detail what was accomplished during this </w:t>
-      </w:r>
-      <w:r>
-        <w:rPr>
-          <w:rFonts w:ascii="Times New Roman" w:eastAsia="Times New Roman" w:hAnsi="Times New Roman" w:cs="Times New Roman"/>
-          <w:bCs/>
-          <w:i/>
-        </w:rPr>
-        <w:t>increment</w:t>
-      </w:r>
-      <w:r>
-        <w:rPr>
-          <w:rFonts w:ascii="Times New Roman" w:eastAsia="Times New Roman" w:hAnsi="Times New Roman" w:cs="Times New Roman"/>
-          <w:bCs/>
-          <w:i/>
-        </w:rPr>
-        <w:t xml:space="preserve"> and where your project stands overall compared to the initial scope and functionality proposed.</w:t>
+          <w:color w:val="000000"/>
+        </w:rPr>
+      </w:pPr>
+    </w:p>
+    <w:p>
+      <w:pPr>
+        <w:pStyle w:val="ListParagraph"/>
+        <w:spacing w:after="0" w:line="240" w:lineRule="auto"/>
+        <w:ind w:left="360" w:firstLine="360"/>
+        <w:rPr>
+          <w:rFonts w:ascii="Times New Roman" w:eastAsia="Times New Roman" w:hAnsi="Times New Roman" w:cs="Times New Roman"/>
+          <w:sz w:val="24"/>
+          <w:szCs w:val="24"/>
+        </w:rPr>
+      </w:pPr>
+      <w:r>
+        <w:rPr>
+          <w:rFonts w:ascii="Times New Roman" w:eastAsia="Times New Roman" w:hAnsi="Times New Roman" w:cs="Times New Roman"/>
+          <w:color w:val="000000"/>
+        </w:rPr>
+        <w:t xml:space="preserve">During this increment, we established our project and the goals for the program. We divided up into groups of front end and back end development. Front end was successfully able to create a rudimentary website with html and </w:t>
+      </w:r>
+      <w:proofErr w:type="spellStart"/>
+      <w:r>
+        <w:rPr>
+          <w:rFonts w:ascii="Times New Roman" w:eastAsia="Times New Roman" w:hAnsi="Times New Roman" w:cs="Times New Roman"/>
+          <w:color w:val="000000"/>
+        </w:rPr>
+        <w:t>css</w:t>
+      </w:r>
+      <w:proofErr w:type="spellEnd"/>
+      <w:r>
+        <w:rPr>
+          <w:rFonts w:ascii="Times New Roman" w:eastAsia="Times New Roman" w:hAnsi="Times New Roman" w:cs="Times New Roman"/>
+          <w:color w:val="000000"/>
+        </w:rPr>
+        <w:t xml:space="preserve">. Back end was able to create the database with MYSQL. Moving forward the front end will implement </w:t>
+      </w:r>
+      <w:proofErr w:type="spellStart"/>
+      <w:r>
+        <w:rPr>
+          <w:rFonts w:ascii="Times New Roman" w:eastAsia="Times New Roman" w:hAnsi="Times New Roman" w:cs="Times New Roman"/>
+          <w:color w:val="000000"/>
+        </w:rPr>
+        <w:t>javascript</w:t>
+      </w:r>
+      <w:proofErr w:type="spellEnd"/>
+      <w:r>
+        <w:rPr>
+          <w:rFonts w:ascii="Times New Roman" w:eastAsia="Times New Roman" w:hAnsi="Times New Roman" w:cs="Times New Roman"/>
+          <w:color w:val="000000"/>
+        </w:rPr>
+        <w:t xml:space="preserve"> to enable the functionality of the buttons and move data to the database. In addition to the </w:t>
+      </w:r>
+      <w:proofErr w:type="gramStart"/>
+      <w:r>
+        <w:rPr>
+          <w:rFonts w:ascii="Times New Roman" w:eastAsia="Times New Roman" w:hAnsi="Times New Roman" w:cs="Times New Roman"/>
+          <w:color w:val="000000"/>
+        </w:rPr>
+        <w:t>front end</w:t>
+      </w:r>
+      <w:proofErr w:type="gramEnd"/>
+      <w:r>
+        <w:rPr>
+          <w:rFonts w:ascii="Times New Roman" w:eastAsia="Times New Roman" w:hAnsi="Times New Roman" w:cs="Times New Roman"/>
+          <w:color w:val="000000"/>
+        </w:rPr>
+        <w:t xml:space="preserve"> functionality, we must link the back end to the front end user interface.</w:t>
       </w:r>
     </w:p>
     <w:p>
@@ -694,6 +714,40 @@
     </w:p>
     <w:p>
       <w:pPr>
+        <w:spacing w:after="0" w:line="240" w:lineRule="auto"/>
+        <w:ind w:left="360" w:firstLine="360"/>
+        <w:rPr>
+          <w:rFonts w:ascii="Times New Roman" w:eastAsia="Times New Roman" w:hAnsi="Times New Roman" w:cs="Times New Roman"/>
+          <w:sz w:val="24"/>
+          <w:szCs w:val="24"/>
+        </w:rPr>
+      </w:pPr>
+      <w:r>
+        <w:rPr>
+          <w:rFonts w:ascii="Times New Roman" w:eastAsia="Times New Roman" w:hAnsi="Times New Roman" w:cs="Times New Roman"/>
+          <w:color w:val="000000"/>
+        </w:rPr>
+        <w:t xml:space="preserve">Nothing went wrong during this increment. The challenging part was (and still is) the learning curve. We are all extremely unfamiliar with the languages we are working with. It is both exciting and challenging learning these new languages and what features they have. After reviewing our authentication and encryption process, we decided to move this to Auth0. We plan to implement their </w:t>
+      </w:r>
+      <w:proofErr w:type="spellStart"/>
+      <w:r>
+        <w:rPr>
+          <w:rFonts w:ascii="Times New Roman" w:eastAsia="Times New Roman" w:hAnsi="Times New Roman" w:cs="Times New Roman"/>
+          <w:color w:val="000000"/>
+        </w:rPr>
+        <w:t>passwordless</w:t>
+      </w:r>
+      <w:proofErr w:type="spellEnd"/>
+      <w:r>
+        <w:rPr>
+          <w:rFonts w:ascii="Times New Roman" w:eastAsia="Times New Roman" w:hAnsi="Times New Roman" w:cs="Times New Roman"/>
+          <w:color w:val="000000"/>
+        </w:rPr>
+        <w:t xml:space="preserve"> solution into our web application. Initially we wanted to create our own process for this but decided it would be best to use Auth0.</w:t>
+      </w:r>
+    </w:p>
+    <w:p>
+      <w:pPr>
         <w:pStyle w:val="ListParagraph"/>
         <w:spacing w:before="120" w:after="120" w:line="240" w:lineRule="auto"/>
         <w:ind w:left="360"/>
@@ -701,16 +755,24 @@
           <w:rFonts w:ascii="Times New Roman" w:eastAsia="Times New Roman" w:hAnsi="Times New Roman" w:cs="Times New Roman"/>
           <w:i/>
           <w:iCs/>
-        </w:rPr>
-      </w:pPr>
-      <w:r>
+          <w:sz w:val="13"/>
+          <w:szCs w:val="13"/>
+        </w:rPr>
+      </w:pPr>
+    </w:p>
+    <w:p>
+      <w:pPr>
+        <w:pStyle w:val="ListParagraph"/>
+        <w:spacing w:before="120" w:after="120" w:line="240" w:lineRule="auto"/>
+        <w:ind w:left="360"/>
         <w:rPr>
           <w:rFonts w:ascii="Times New Roman" w:eastAsia="Times New Roman" w:hAnsi="Times New Roman" w:cs="Times New Roman"/>
           <w:i/>
           <w:iCs/>
-        </w:rPr>
-        <w:t>Please describe here in detail:</w:t>
-      </w:r>
+          <w:sz w:val="13"/>
+          <w:szCs w:val="13"/>
+        </w:rPr>
+      </w:pPr>
     </w:p>
     <w:p>
       <w:pPr>
@@ -721,16 +783,24 @@
           <w:rFonts w:ascii="Times New Roman" w:eastAsia="Times New Roman" w:hAnsi="Times New Roman" w:cs="Times New Roman"/>
           <w:i/>
           <w:iCs/>
-        </w:rPr>
-      </w:pPr>
-      <w:r>
+          <w:sz w:val="13"/>
+          <w:szCs w:val="13"/>
+        </w:rPr>
+      </w:pPr>
+    </w:p>
+    <w:p>
+      <w:pPr>
+        <w:pStyle w:val="ListParagraph"/>
+        <w:spacing w:before="120" w:after="120" w:line="240" w:lineRule="auto"/>
+        <w:ind w:left="360"/>
         <w:rPr>
           <w:rFonts w:ascii="Times New Roman" w:eastAsia="Times New Roman" w:hAnsi="Times New Roman" w:cs="Times New Roman"/>
           <w:i/>
           <w:iCs/>
-        </w:rPr>
-        <w:t>- anything that was challenging during this increment and how you dealt with the challenges</w:t>
-      </w:r>
+          <w:sz w:val="13"/>
+          <w:szCs w:val="13"/>
+        </w:rPr>
+      </w:pPr>
     </w:p>
     <w:p>
       <w:pPr>
@@ -741,36 +811,10 @@
           <w:rFonts w:ascii="Times New Roman" w:eastAsia="Times New Roman" w:hAnsi="Times New Roman" w:cs="Times New Roman"/>
           <w:i/>
           <w:iCs/>
-        </w:rPr>
-      </w:pPr>
-      <w:r>
-        <w:rPr>
-          <w:rFonts w:ascii="Times New Roman" w:eastAsia="Times New Roman" w:hAnsi="Times New Roman" w:cs="Times New Roman"/>
-          <w:i/>
-          <w:iCs/>
-        </w:rPr>
-        <w:t xml:space="preserve">- any changes that occurred in the initial plan you had for the project or its scope. Describe the reasons for the changes. </w:t>
-      </w:r>
-    </w:p>
-    <w:p>
-      <w:pPr>
-        <w:pStyle w:val="ListParagraph"/>
-        <w:spacing w:before="120" w:after="120" w:line="240" w:lineRule="auto"/>
-        <w:ind w:left="360"/>
-        <w:rPr>
-          <w:rFonts w:ascii="Times New Roman" w:eastAsia="Times New Roman" w:hAnsi="Times New Roman" w:cs="Times New Roman"/>
-          <w:i/>
-          <w:iCs/>
-        </w:rPr>
-      </w:pPr>
-      <w:r>
-        <w:rPr>
-          <w:rFonts w:ascii="Times New Roman" w:eastAsia="Times New Roman" w:hAnsi="Times New Roman" w:cs="Times New Roman"/>
-          <w:i/>
-          <w:iCs/>
-        </w:rPr>
-        <w:t>- anything that went wrong during this increment</w:t>
-      </w:r>
+          <w:sz w:val="13"/>
+          <w:szCs w:val="13"/>
+        </w:rPr>
+      </w:pPr>
     </w:p>
     <w:p>
       <w:pPr>
@@ -806,6 +850,7 @@
           <w:b/>
           <w:bCs/>
         </w:rPr>
+        <w:lastRenderedPageBreak/>
         <w:t>Team Member Contribution</w:t>
       </w:r>
       <w:r>
@@ -855,16 +900,19 @@
           <w:ilvl w:val="0"/>
           <w:numId w:val="6"/>
         </w:numPr>
-        <w:spacing w:before="120" w:after="120" w:line="240" w:lineRule="auto"/>
-        <w:rPr>
-          <w:rFonts w:ascii="Times New Roman" w:eastAsia="Times New Roman" w:hAnsi="Times New Roman" w:cs="Times New Roman"/>
-        </w:rPr>
-      </w:pPr>
-      <w:r>
-        <w:rPr>
-          <w:rFonts w:ascii="Times New Roman" w:eastAsia="Times New Roman" w:hAnsi="Times New Roman" w:cs="Times New Roman"/>
-        </w:rPr>
-        <w:t>Progress Report</w:t>
+        <w:spacing w:after="0" w:line="240" w:lineRule="auto"/>
+        <w:rPr>
+          <w:rFonts w:ascii="Times New Roman" w:eastAsia="Times New Roman" w:hAnsi="Times New Roman" w:cs="Times New Roman"/>
+          <w:sz w:val="24"/>
+          <w:szCs w:val="24"/>
+        </w:rPr>
+      </w:pPr>
+      <w:r>
+        <w:rPr>
+          <w:rFonts w:ascii="Times New Roman" w:eastAsia="Times New Roman" w:hAnsi="Times New Roman" w:cs="Times New Roman"/>
+          <w:color w:val="000000"/>
+        </w:rPr>
+        <w:t>Progress Report - contributed to question 5</w:t>
       </w:r>
     </w:p>
     <w:p>
@@ -874,16 +922,19 @@
           <w:ilvl w:val="0"/>
           <w:numId w:val="6"/>
         </w:numPr>
-        <w:spacing w:before="120" w:after="120" w:line="240" w:lineRule="auto"/>
-        <w:rPr>
-          <w:rFonts w:ascii="Times New Roman" w:eastAsia="Times New Roman" w:hAnsi="Times New Roman" w:cs="Times New Roman"/>
-        </w:rPr>
-      </w:pPr>
-      <w:r>
-        <w:rPr>
-          <w:rFonts w:ascii="Times New Roman" w:eastAsia="Times New Roman" w:hAnsi="Times New Roman" w:cs="Times New Roman"/>
-        </w:rPr>
-        <w:t>RD</w:t>
+        <w:spacing w:after="0" w:line="240" w:lineRule="auto"/>
+        <w:rPr>
+          <w:rFonts w:ascii="Times New Roman" w:eastAsia="Times New Roman" w:hAnsi="Times New Roman" w:cs="Times New Roman"/>
+          <w:sz w:val="24"/>
+          <w:szCs w:val="24"/>
+        </w:rPr>
+      </w:pPr>
+      <w:r>
+        <w:rPr>
+          <w:rFonts w:ascii="Times New Roman" w:eastAsia="Times New Roman" w:hAnsi="Times New Roman" w:cs="Times New Roman"/>
+          <w:color w:val="000000"/>
+        </w:rPr>
+        <w:t>RD - functional and nonfunctional requirements</w:t>
       </w:r>
     </w:p>
     <w:p>
@@ -893,16 +944,19 @@
           <w:ilvl w:val="0"/>
           <w:numId w:val="6"/>
         </w:numPr>
-        <w:spacing w:before="120" w:after="120" w:line="240" w:lineRule="auto"/>
-        <w:rPr>
-          <w:rFonts w:ascii="Times New Roman" w:eastAsia="Times New Roman" w:hAnsi="Times New Roman" w:cs="Times New Roman"/>
-        </w:rPr>
-      </w:pPr>
-      <w:r>
-        <w:rPr>
-          <w:rFonts w:ascii="Times New Roman" w:eastAsia="Times New Roman" w:hAnsi="Times New Roman" w:cs="Times New Roman"/>
-        </w:rPr>
-        <w:t>IT</w:t>
+        <w:spacing w:after="0" w:line="240" w:lineRule="auto"/>
+        <w:rPr>
+          <w:rFonts w:ascii="Times New Roman" w:eastAsia="Times New Roman" w:hAnsi="Times New Roman" w:cs="Times New Roman"/>
+          <w:sz w:val="24"/>
+          <w:szCs w:val="24"/>
+        </w:rPr>
+      </w:pPr>
+      <w:r>
+        <w:rPr>
+          <w:rFonts w:ascii="Times New Roman" w:eastAsia="Times New Roman" w:hAnsi="Times New Roman" w:cs="Times New Roman"/>
+          <w:color w:val="000000"/>
+        </w:rPr>
+        <w:t>IT - Contributed to the backend development using MySQL and Node.js</w:t>
       </w:r>
     </w:p>
     <w:p>
@@ -912,16 +966,35 @@
           <w:ilvl w:val="0"/>
           <w:numId w:val="6"/>
         </w:numPr>
-        <w:spacing w:before="120" w:after="120" w:line="240" w:lineRule="auto"/>
-        <w:rPr>
-          <w:rFonts w:ascii="Times New Roman" w:eastAsia="Times New Roman" w:hAnsi="Times New Roman" w:cs="Times New Roman"/>
-        </w:rPr>
-      </w:pPr>
-      <w:r>
-        <w:rPr>
-          <w:rFonts w:ascii="Times New Roman" w:eastAsia="Times New Roman" w:hAnsi="Times New Roman" w:cs="Times New Roman"/>
-        </w:rPr>
-        <w:t>Source Code</w:t>
+        <w:spacing w:after="0" w:line="240" w:lineRule="auto"/>
+        <w:rPr>
+          <w:rFonts w:ascii="Times New Roman" w:eastAsia="Times New Roman" w:hAnsi="Times New Roman" w:cs="Times New Roman"/>
+          <w:sz w:val="24"/>
+          <w:szCs w:val="24"/>
+        </w:rPr>
+      </w:pPr>
+      <w:r>
+        <w:rPr>
+          <w:rFonts w:ascii="Times New Roman" w:eastAsia="Times New Roman" w:hAnsi="Times New Roman" w:cs="Times New Roman"/>
+          <w:color w:val="000000"/>
+        </w:rPr>
+        <w:t xml:space="preserve">Source Code - </w:t>
+      </w:r>
+      <w:proofErr w:type="spellStart"/>
+      <w:r>
+        <w:rPr>
+          <w:rFonts w:ascii="Times New Roman" w:eastAsia="Times New Roman" w:hAnsi="Times New Roman" w:cs="Times New Roman"/>
+          <w:color w:val="000000"/>
+        </w:rPr>
+        <w:t>sql</w:t>
+      </w:r>
+      <w:proofErr w:type="spellEnd"/>
+      <w:r>
+        <w:rPr>
+          <w:rFonts w:ascii="Times New Roman" w:eastAsia="Times New Roman" w:hAnsi="Times New Roman" w:cs="Times New Roman"/>
+          <w:color w:val="000000"/>
+        </w:rPr>
+        <w:t xml:space="preserve"> script (created customers table, as well as a few procedures to input and extract information)</w:t>
       </w:r>
     </w:p>
     <w:p>
@@ -931,16 +1004,19 @@
           <w:ilvl w:val="0"/>
           <w:numId w:val="6"/>
         </w:numPr>
-        <w:spacing w:before="120" w:after="120" w:line="240" w:lineRule="auto"/>
-        <w:rPr>
-          <w:rFonts w:ascii="Times New Roman" w:eastAsia="Times New Roman" w:hAnsi="Times New Roman" w:cs="Times New Roman"/>
-        </w:rPr>
-      </w:pPr>
-      <w:r>
-        <w:rPr>
-          <w:rFonts w:ascii="Times New Roman" w:eastAsia="Times New Roman" w:hAnsi="Times New Roman" w:cs="Times New Roman"/>
-        </w:rPr>
-        <w:t>Video or Presentation</w:t>
+        <w:spacing w:after="0" w:line="240" w:lineRule="auto"/>
+        <w:rPr>
+          <w:rFonts w:ascii="Times New Roman" w:eastAsia="Times New Roman" w:hAnsi="Times New Roman" w:cs="Times New Roman"/>
+          <w:sz w:val="24"/>
+          <w:szCs w:val="24"/>
+        </w:rPr>
+      </w:pPr>
+      <w:r>
+        <w:rPr>
+          <w:rFonts w:ascii="Times New Roman" w:eastAsia="Times New Roman" w:hAnsi="Times New Roman" w:cs="Times New Roman"/>
+          <w:color w:val="000000"/>
+        </w:rPr>
+        <w:t xml:space="preserve">Video or Presentation - ~2 minutes to discuss contribution </w:t>
       </w:r>
     </w:p>
     <w:p>
@@ -949,11 +1025,13 @@
         <w:ind w:left="360"/>
         <w:rPr>
           <w:rFonts w:ascii="Times New Roman" w:eastAsia="Times New Roman" w:hAnsi="Times New Roman" w:cs="Times New Roman"/>
-        </w:rPr>
-      </w:pPr>
-      <w:r>
-        <w:rPr>
-          <w:rFonts w:ascii="Times New Roman" w:eastAsia="Times New Roman" w:hAnsi="Times New Roman" w:cs="Times New Roman"/>
+          <w:u w:val="single"/>
+        </w:rPr>
+      </w:pPr>
+      <w:r>
+        <w:rPr>
+          <w:rFonts w:ascii="Times New Roman" w:eastAsia="Times New Roman" w:hAnsi="Times New Roman" w:cs="Times New Roman"/>
+          <w:u w:val="single"/>
         </w:rPr>
         <w:t xml:space="preserve">Michael Fogarty </w:t>
       </w:r>
@@ -965,17 +1043,19 @@
           <w:ilvl w:val="0"/>
           <w:numId w:val="7"/>
         </w:numPr>
-        <w:spacing w:before="120" w:after="120" w:line="240" w:lineRule="auto"/>
-        <w:rPr>
-          <w:rFonts w:ascii="Times New Roman" w:eastAsia="Times New Roman" w:hAnsi="Times New Roman" w:cs="Times New Roman"/>
-        </w:rPr>
-      </w:pPr>
-      <w:r>
-        <w:rPr>
-          <w:rFonts w:ascii="Times New Roman" w:eastAsia="Times New Roman" w:hAnsi="Times New Roman" w:cs="Times New Roman"/>
-        </w:rPr>
-        <w:lastRenderedPageBreak/>
-        <w:t>Progress Report</w:t>
+        <w:spacing w:after="0" w:line="240" w:lineRule="auto"/>
+        <w:rPr>
+          <w:rFonts w:ascii="Times New Roman" w:eastAsia="Times New Roman" w:hAnsi="Times New Roman" w:cs="Times New Roman"/>
+          <w:sz w:val="24"/>
+          <w:szCs w:val="24"/>
+        </w:rPr>
+      </w:pPr>
+      <w:r>
+        <w:rPr>
+          <w:rFonts w:ascii="Times New Roman" w:eastAsia="Times New Roman" w:hAnsi="Times New Roman" w:cs="Times New Roman"/>
+          <w:color w:val="000000"/>
+        </w:rPr>
+        <w:t>Progress Report - Questions 3, 4, 5, 6</w:t>
       </w:r>
     </w:p>
     <w:p>
@@ -985,16 +1065,19 @@
           <w:ilvl w:val="0"/>
           <w:numId w:val="7"/>
         </w:numPr>
-        <w:spacing w:before="120" w:after="120" w:line="240" w:lineRule="auto"/>
-        <w:rPr>
-          <w:rFonts w:ascii="Times New Roman" w:eastAsia="Times New Roman" w:hAnsi="Times New Roman" w:cs="Times New Roman"/>
-        </w:rPr>
-      </w:pPr>
-      <w:r>
-        <w:rPr>
-          <w:rFonts w:ascii="Times New Roman" w:eastAsia="Times New Roman" w:hAnsi="Times New Roman" w:cs="Times New Roman"/>
-        </w:rPr>
-        <w:t>RD</w:t>
+        <w:spacing w:after="0" w:line="240" w:lineRule="auto"/>
+        <w:rPr>
+          <w:rFonts w:ascii="Times New Roman" w:eastAsia="Times New Roman" w:hAnsi="Times New Roman" w:cs="Times New Roman"/>
+          <w:sz w:val="24"/>
+          <w:szCs w:val="24"/>
+        </w:rPr>
+      </w:pPr>
+      <w:r>
+        <w:rPr>
+          <w:rFonts w:ascii="Times New Roman" w:eastAsia="Times New Roman" w:hAnsi="Times New Roman" w:cs="Times New Roman"/>
+          <w:color w:val="000000"/>
+        </w:rPr>
+        <w:t>RD - N/A</w:t>
       </w:r>
     </w:p>
     <w:p>
@@ -1004,17 +1087,45 @@
           <w:ilvl w:val="0"/>
           <w:numId w:val="7"/>
         </w:numPr>
-        <w:spacing w:before="120" w:after="120" w:line="240" w:lineRule="auto"/>
-        <w:rPr>
-          <w:rFonts w:ascii="Times New Roman" w:eastAsia="Times New Roman" w:hAnsi="Times New Roman" w:cs="Times New Roman"/>
-        </w:rPr>
-      </w:pPr>
-      <w:r>
-        <w:rPr>
-          <w:rFonts w:ascii="Times New Roman" w:eastAsia="Times New Roman" w:hAnsi="Times New Roman" w:cs="Times New Roman"/>
-        </w:rPr>
-        <w:t>IT</w:t>
-      </w:r>
+        <w:spacing w:after="0" w:line="240" w:lineRule="auto"/>
+        <w:rPr>
+          <w:rFonts w:ascii="Times New Roman" w:eastAsia="Times New Roman" w:hAnsi="Times New Roman" w:cs="Times New Roman"/>
+          <w:sz w:val="24"/>
+          <w:szCs w:val="24"/>
+        </w:rPr>
+      </w:pPr>
+      <w:r>
+        <w:rPr>
+          <w:rFonts w:ascii="Times New Roman" w:eastAsia="Times New Roman" w:hAnsi="Times New Roman" w:cs="Times New Roman"/>
+          <w:color w:val="000000"/>
+        </w:rPr>
+        <w:t xml:space="preserve">IT - Contributed to the </w:t>
+      </w:r>
+      <w:proofErr w:type="gramStart"/>
+      <w:r>
+        <w:rPr>
+          <w:rFonts w:ascii="Times New Roman" w:eastAsia="Times New Roman" w:hAnsi="Times New Roman" w:cs="Times New Roman"/>
+          <w:color w:val="000000"/>
+        </w:rPr>
+        <w:t>front end</w:t>
+      </w:r>
+      <w:proofErr w:type="gramEnd"/>
+      <w:r>
+        <w:rPr>
+          <w:rFonts w:ascii="Times New Roman" w:eastAsia="Times New Roman" w:hAnsi="Times New Roman" w:cs="Times New Roman"/>
+          <w:color w:val="000000"/>
+        </w:rPr>
+        <w:t xml:space="preserve"> development using HTML, CSS, and </w:t>
+      </w:r>
+      <w:proofErr w:type="spellStart"/>
+      <w:r>
+        <w:rPr>
+          <w:rFonts w:ascii="Times New Roman" w:eastAsia="Times New Roman" w:hAnsi="Times New Roman" w:cs="Times New Roman"/>
+          <w:color w:val="000000"/>
+        </w:rPr>
+        <w:t>Javascript</w:t>
+      </w:r>
+      <w:proofErr w:type="spellEnd"/>
     </w:p>
     <w:p>
       <w:pPr>
@@ -1023,16 +1134,19 @@
           <w:ilvl w:val="0"/>
           <w:numId w:val="7"/>
         </w:numPr>
-        <w:spacing w:before="120" w:after="120" w:line="240" w:lineRule="auto"/>
-        <w:rPr>
-          <w:rFonts w:ascii="Times New Roman" w:eastAsia="Times New Roman" w:hAnsi="Times New Roman" w:cs="Times New Roman"/>
-        </w:rPr>
-      </w:pPr>
-      <w:r>
-        <w:rPr>
-          <w:rFonts w:ascii="Times New Roman" w:eastAsia="Times New Roman" w:hAnsi="Times New Roman" w:cs="Times New Roman"/>
-        </w:rPr>
-        <w:t>Source Code</w:t>
+        <w:spacing w:after="0" w:line="240" w:lineRule="auto"/>
+        <w:rPr>
+          <w:rFonts w:ascii="Times New Roman" w:eastAsia="Times New Roman" w:hAnsi="Times New Roman" w:cs="Times New Roman"/>
+          <w:sz w:val="24"/>
+          <w:szCs w:val="24"/>
+        </w:rPr>
+      </w:pPr>
+      <w:r>
+        <w:rPr>
+          <w:rFonts w:ascii="Times New Roman" w:eastAsia="Times New Roman" w:hAnsi="Times New Roman" w:cs="Times New Roman"/>
+          <w:color w:val="000000"/>
+        </w:rPr>
+        <w:t>Source Code - homepage.html, homepage.css, takesurvey.html, takesurvey.css</w:t>
       </w:r>
     </w:p>
     <w:p>
@@ -1042,16 +1156,19 @@
           <w:ilvl w:val="0"/>
           <w:numId w:val="7"/>
         </w:numPr>
-        <w:spacing w:before="120" w:after="120" w:line="240" w:lineRule="auto"/>
-        <w:rPr>
-          <w:rFonts w:ascii="Times New Roman" w:eastAsia="Times New Roman" w:hAnsi="Times New Roman" w:cs="Times New Roman"/>
-        </w:rPr>
-      </w:pPr>
-      <w:r>
-        <w:rPr>
-          <w:rFonts w:ascii="Times New Roman" w:eastAsia="Times New Roman" w:hAnsi="Times New Roman" w:cs="Times New Roman"/>
-        </w:rPr>
-        <w:t>Video or Presentation</w:t>
+        <w:spacing w:after="0" w:line="240" w:lineRule="auto"/>
+        <w:rPr>
+          <w:rFonts w:ascii="Times New Roman" w:eastAsia="Times New Roman" w:hAnsi="Times New Roman" w:cs="Times New Roman"/>
+          <w:sz w:val="24"/>
+          <w:szCs w:val="24"/>
+        </w:rPr>
+      </w:pPr>
+      <w:r>
+        <w:rPr>
+          <w:rFonts w:ascii="Times New Roman" w:eastAsia="Times New Roman" w:hAnsi="Times New Roman" w:cs="Times New Roman"/>
+          <w:color w:val="000000"/>
+        </w:rPr>
+        <w:t>Video or Presentation - ~2 minutes to discuss contribution and demo frontend functions</w:t>
       </w:r>
     </w:p>
     <w:p>
@@ -1060,108 +1177,161 @@
         <w:ind w:left="360"/>
         <w:rPr>
           <w:rFonts w:ascii="Times New Roman" w:eastAsia="Times New Roman" w:hAnsi="Times New Roman" w:cs="Times New Roman"/>
-        </w:rPr>
-      </w:pPr>
-      <w:r>
-        <w:rPr>
-          <w:rFonts w:ascii="Times New Roman" w:eastAsia="Times New Roman" w:hAnsi="Times New Roman" w:cs="Times New Roman"/>
+          <w:u w:val="single"/>
+        </w:rPr>
+      </w:pPr>
+      <w:r>
+        <w:rPr>
+          <w:rFonts w:ascii="Times New Roman" w:eastAsia="Times New Roman" w:hAnsi="Times New Roman" w:cs="Times New Roman"/>
+          <w:u w:val="single"/>
         </w:rPr>
         <w:t xml:space="preserve">Joseph Fields </w:t>
       </w:r>
     </w:p>
     <w:p>
       <w:pPr>
-        <w:pStyle w:val="ListParagraph"/>
+        <w:pStyle w:val="NormalWeb"/>
         <w:numPr>
           <w:ilvl w:val="1"/>
-          <w:numId w:val="9"/>
+          <w:numId w:val="2"/>
         </w:numPr>
-        <w:spacing w:before="120" w:after="120" w:line="240" w:lineRule="auto"/>
-        <w:rPr>
-          <w:rFonts w:ascii="Times New Roman" w:eastAsia="Times New Roman" w:hAnsi="Times New Roman" w:cs="Times New Roman"/>
-        </w:rPr>
-      </w:pPr>
-      <w:r>
-        <w:rPr>
-          <w:rFonts w:ascii="Times New Roman" w:eastAsia="Times New Roman" w:hAnsi="Times New Roman" w:cs="Times New Roman"/>
-        </w:rPr>
-        <w:t>Progress Report</w:t>
-      </w:r>
-    </w:p>
-    <w:p>
-      <w:pPr>
-        <w:pStyle w:val="ListParagraph"/>
+        <w:spacing w:before="120" w:beforeAutospacing="0" w:after="0" w:afterAutospacing="0"/>
+        <w:textAlignment w:val="baseline"/>
+        <w:rPr>
+          <w:color w:val="000000"/>
+          <w:sz w:val="22"/>
+          <w:szCs w:val="22"/>
+        </w:rPr>
+      </w:pPr>
+      <w:r>
+        <w:rPr>
+          <w:color w:val="000000"/>
+          <w:sz w:val="22"/>
+          <w:szCs w:val="22"/>
+        </w:rPr>
+        <w:t xml:space="preserve"> </w:t>
+      </w:r>
+      <w:r>
+        <w:rPr>
+          <w:color w:val="000000"/>
+          <w:sz w:val="22"/>
+          <w:szCs w:val="22"/>
+        </w:rPr>
+        <w:t>Progress Report - contributed to question 5</w:t>
+      </w:r>
+    </w:p>
+    <w:p>
+      <w:pPr>
+        <w:pStyle w:val="NormalWeb"/>
         <w:numPr>
           <w:ilvl w:val="1"/>
-          <w:numId w:val="9"/>
+          <w:numId w:val="2"/>
         </w:numPr>
-        <w:spacing w:before="120" w:after="120" w:line="240" w:lineRule="auto"/>
-        <w:rPr>
-          <w:rFonts w:ascii="Times New Roman" w:eastAsia="Times New Roman" w:hAnsi="Times New Roman" w:cs="Times New Roman"/>
-        </w:rPr>
-      </w:pPr>
-      <w:r>
-        <w:rPr>
-          <w:rFonts w:ascii="Times New Roman" w:eastAsia="Times New Roman" w:hAnsi="Times New Roman" w:cs="Times New Roman"/>
-        </w:rPr>
-        <w:t>RD</w:t>
-      </w:r>
-    </w:p>
-    <w:p>
-      <w:pPr>
-        <w:pStyle w:val="ListParagraph"/>
+        <w:spacing w:before="0" w:beforeAutospacing="0" w:after="0" w:afterAutospacing="0"/>
+        <w:textAlignment w:val="baseline"/>
+        <w:rPr>
+          <w:color w:val="000000"/>
+          <w:sz w:val="22"/>
+          <w:szCs w:val="22"/>
+        </w:rPr>
+      </w:pPr>
+      <w:r>
+        <w:rPr>
+          <w:color w:val="000000"/>
+          <w:sz w:val="22"/>
+          <w:szCs w:val="22"/>
+        </w:rPr>
+        <w:t>RD - Use Case, Class, and Sequence Diagrams (Questions 4, 5)</w:t>
+      </w:r>
+    </w:p>
+    <w:p>
+      <w:pPr>
+        <w:pStyle w:val="NormalWeb"/>
         <w:numPr>
           <w:ilvl w:val="1"/>
-          <w:numId w:val="9"/>
+          <w:numId w:val="2"/>
         </w:numPr>
-        <w:spacing w:before="120" w:after="120" w:line="240" w:lineRule="auto"/>
-        <w:rPr>
-          <w:rFonts w:ascii="Times New Roman" w:eastAsia="Times New Roman" w:hAnsi="Times New Roman" w:cs="Times New Roman"/>
-        </w:rPr>
-      </w:pPr>
-      <w:r>
-        <w:rPr>
-          <w:rFonts w:ascii="Times New Roman" w:eastAsia="Times New Roman" w:hAnsi="Times New Roman" w:cs="Times New Roman"/>
-        </w:rPr>
-        <w:t>IT</w:t>
-      </w:r>
-    </w:p>
-    <w:p>
-      <w:pPr>
-        <w:pStyle w:val="ListParagraph"/>
+        <w:spacing w:before="0" w:beforeAutospacing="0" w:after="0" w:afterAutospacing="0"/>
+        <w:textAlignment w:val="baseline"/>
+        <w:rPr>
+          <w:color w:val="000000"/>
+          <w:sz w:val="22"/>
+          <w:szCs w:val="22"/>
+        </w:rPr>
+      </w:pPr>
+      <w:r>
+        <w:rPr>
+          <w:color w:val="000000"/>
+          <w:sz w:val="22"/>
+          <w:szCs w:val="22"/>
+        </w:rPr>
+        <w:t>IT - Contributed to the backend development using MySQL and Node.js</w:t>
+      </w:r>
+    </w:p>
+    <w:p>
+      <w:pPr>
+        <w:pStyle w:val="NormalWeb"/>
         <w:numPr>
           <w:ilvl w:val="1"/>
-          <w:numId w:val="9"/>
+          <w:numId w:val="2"/>
         </w:numPr>
-        <w:spacing w:before="120" w:after="120" w:line="240" w:lineRule="auto"/>
-        <w:rPr>
-          <w:rFonts w:ascii="Times New Roman" w:eastAsia="Times New Roman" w:hAnsi="Times New Roman" w:cs="Times New Roman"/>
-        </w:rPr>
-      </w:pPr>
-      <w:r>
-        <w:rPr>
-          <w:rFonts w:ascii="Times New Roman" w:eastAsia="Times New Roman" w:hAnsi="Times New Roman" w:cs="Times New Roman"/>
-        </w:rPr>
-        <w:t>Source Code</w:t>
-      </w:r>
-    </w:p>
-    <w:p>
-      <w:pPr>
-        <w:pStyle w:val="ListParagraph"/>
+        <w:spacing w:before="0" w:beforeAutospacing="0" w:after="0" w:afterAutospacing="0"/>
+        <w:textAlignment w:val="baseline"/>
+        <w:rPr>
+          <w:color w:val="000000"/>
+          <w:sz w:val="22"/>
+          <w:szCs w:val="22"/>
+        </w:rPr>
+      </w:pPr>
+      <w:r>
+        <w:rPr>
+          <w:color w:val="000000"/>
+          <w:sz w:val="22"/>
+          <w:szCs w:val="22"/>
+        </w:rPr>
+        <w:t xml:space="preserve">Source Code - supplemented </w:t>
+      </w:r>
+      <w:proofErr w:type="spellStart"/>
+      <w:r>
+        <w:rPr>
+          <w:color w:val="000000"/>
+          <w:sz w:val="22"/>
+          <w:szCs w:val="22"/>
+        </w:rPr>
+        <w:t>sql</w:t>
+      </w:r>
+      <w:proofErr w:type="spellEnd"/>
+      <w:r>
+        <w:rPr>
+          <w:color w:val="000000"/>
+          <w:sz w:val="22"/>
+          <w:szCs w:val="22"/>
+        </w:rPr>
+        <w:t xml:space="preserve"> script with data and tables</w:t>
+      </w:r>
+    </w:p>
+    <w:p>
+      <w:pPr>
+        <w:pStyle w:val="NormalWeb"/>
         <w:numPr>
           <w:ilvl w:val="1"/>
-          <w:numId w:val="9"/>
+          <w:numId w:val="2"/>
         </w:numPr>
-        <w:spacing w:before="120" w:after="120" w:line="240" w:lineRule="auto"/>
-        <w:rPr>
-          <w:rFonts w:ascii="Times New Roman" w:eastAsia="Times New Roman" w:hAnsi="Times New Roman" w:cs="Times New Roman"/>
-        </w:rPr>
-      </w:pPr>
-      <w:r>
-        <w:rPr>
-          <w:rFonts w:ascii="Times New Roman" w:eastAsia="Times New Roman" w:hAnsi="Times New Roman" w:cs="Times New Roman"/>
-        </w:rPr>
-        <w:t>Video or Presentation</w:t>
+        <w:spacing w:before="0" w:beforeAutospacing="0" w:after="120" w:afterAutospacing="0"/>
+        <w:textAlignment w:val="baseline"/>
+        <w:rPr>
+          <w:color w:val="000000"/>
+          <w:sz w:val="22"/>
+          <w:szCs w:val="22"/>
+        </w:rPr>
+      </w:pPr>
+      <w:r>
+        <w:rPr>
+          <w:color w:val="000000"/>
+          <w:sz w:val="22"/>
+          <w:szCs w:val="22"/>
+        </w:rPr>
+        <w:t>Video or Presentation - ~1 minute to discuss contribution</w:t>
       </w:r>
     </w:p>
     <w:p>
@@ -1170,11 +1340,13 @@
         <w:ind w:left="360"/>
         <w:rPr>
           <w:rFonts w:ascii="Times New Roman" w:eastAsia="Times New Roman" w:hAnsi="Times New Roman" w:cs="Times New Roman"/>
-        </w:rPr>
-      </w:pPr>
-      <w:r>
-        <w:rPr>
-          <w:rFonts w:ascii="Times New Roman" w:eastAsia="Times New Roman" w:hAnsi="Times New Roman" w:cs="Times New Roman"/>
+          <w:u w:val="single"/>
+        </w:rPr>
+      </w:pPr>
+      <w:r>
+        <w:rPr>
+          <w:rFonts w:ascii="Times New Roman" w:eastAsia="Times New Roman" w:hAnsi="Times New Roman" w:cs="Times New Roman"/>
+          <w:u w:val="single"/>
         </w:rPr>
         <w:t xml:space="preserve">Trey Hamilton </w:t>
       </w:r>
@@ -1186,16 +1358,19 @@
           <w:ilvl w:val="0"/>
           <w:numId w:val="10"/>
         </w:numPr>
-        <w:spacing w:before="120" w:after="120" w:line="240" w:lineRule="auto"/>
-        <w:rPr>
-          <w:rFonts w:ascii="Times New Roman" w:eastAsia="Times New Roman" w:hAnsi="Times New Roman" w:cs="Times New Roman"/>
-        </w:rPr>
-      </w:pPr>
-      <w:r>
-        <w:rPr>
-          <w:rFonts w:ascii="Times New Roman" w:eastAsia="Times New Roman" w:hAnsi="Times New Roman" w:cs="Times New Roman"/>
-        </w:rPr>
-        <w:t>Progress Report</w:t>
+        <w:spacing w:after="0" w:line="240" w:lineRule="auto"/>
+        <w:rPr>
+          <w:rFonts w:ascii="Times New Roman" w:eastAsia="Times New Roman" w:hAnsi="Times New Roman" w:cs="Times New Roman"/>
+          <w:sz w:val="24"/>
+          <w:szCs w:val="24"/>
+        </w:rPr>
+      </w:pPr>
+      <w:r>
+        <w:rPr>
+          <w:rFonts w:ascii="Times New Roman" w:eastAsia="Times New Roman" w:hAnsi="Times New Roman" w:cs="Times New Roman"/>
+          <w:color w:val="000000"/>
+        </w:rPr>
+        <w:t>Progress Report - Contributed to question 5</w:t>
       </w:r>
     </w:p>
     <w:p>
@@ -1205,16 +1380,19 @@
           <w:ilvl w:val="0"/>
           <w:numId w:val="10"/>
         </w:numPr>
-        <w:spacing w:before="120" w:after="120" w:line="240" w:lineRule="auto"/>
-        <w:rPr>
-          <w:rFonts w:ascii="Times New Roman" w:eastAsia="Times New Roman" w:hAnsi="Times New Roman" w:cs="Times New Roman"/>
-        </w:rPr>
-      </w:pPr>
-      <w:r>
-        <w:rPr>
-          <w:rFonts w:ascii="Times New Roman" w:eastAsia="Times New Roman" w:hAnsi="Times New Roman" w:cs="Times New Roman"/>
-        </w:rPr>
-        <w:t>RD</w:t>
+        <w:spacing w:after="0" w:line="240" w:lineRule="auto"/>
+        <w:rPr>
+          <w:rFonts w:ascii="Times New Roman" w:eastAsia="Times New Roman" w:hAnsi="Times New Roman" w:cs="Times New Roman"/>
+          <w:sz w:val="24"/>
+          <w:szCs w:val="24"/>
+        </w:rPr>
+      </w:pPr>
+      <w:r>
+        <w:rPr>
+          <w:rFonts w:ascii="Times New Roman" w:eastAsia="Times New Roman" w:hAnsi="Times New Roman" w:cs="Times New Roman"/>
+          <w:color w:val="000000"/>
+        </w:rPr>
+        <w:t>RD - Questions 6,7</w:t>
       </w:r>
     </w:p>
     <w:p>
@@ -1224,16 +1402,19 @@
           <w:ilvl w:val="0"/>
           <w:numId w:val="10"/>
         </w:numPr>
-        <w:spacing w:before="120" w:after="120" w:line="240" w:lineRule="auto"/>
-        <w:rPr>
-          <w:rFonts w:ascii="Times New Roman" w:eastAsia="Times New Roman" w:hAnsi="Times New Roman" w:cs="Times New Roman"/>
-        </w:rPr>
-      </w:pPr>
-      <w:r>
-        <w:rPr>
-          <w:rFonts w:ascii="Times New Roman" w:eastAsia="Times New Roman" w:hAnsi="Times New Roman" w:cs="Times New Roman"/>
-        </w:rPr>
-        <w:t>IT</w:t>
+        <w:spacing w:after="0" w:line="240" w:lineRule="auto"/>
+        <w:rPr>
+          <w:rFonts w:ascii="Times New Roman" w:eastAsia="Times New Roman" w:hAnsi="Times New Roman" w:cs="Times New Roman"/>
+          <w:sz w:val="24"/>
+          <w:szCs w:val="24"/>
+        </w:rPr>
+      </w:pPr>
+      <w:r>
+        <w:rPr>
+          <w:rFonts w:ascii="Times New Roman" w:eastAsia="Times New Roman" w:hAnsi="Times New Roman" w:cs="Times New Roman"/>
+          <w:color w:val="000000"/>
+        </w:rPr>
+        <w:t>IT - None</w:t>
       </w:r>
     </w:p>
     <w:p>
@@ -1243,16 +1424,19 @@
           <w:ilvl w:val="0"/>
           <w:numId w:val="10"/>
         </w:numPr>
-        <w:spacing w:before="120" w:after="120" w:line="240" w:lineRule="auto"/>
-        <w:rPr>
-          <w:rFonts w:ascii="Times New Roman" w:eastAsia="Times New Roman" w:hAnsi="Times New Roman" w:cs="Times New Roman"/>
-        </w:rPr>
-      </w:pPr>
-      <w:r>
-        <w:rPr>
-          <w:rFonts w:ascii="Times New Roman" w:eastAsia="Times New Roman" w:hAnsi="Times New Roman" w:cs="Times New Roman"/>
-        </w:rPr>
-        <w:t>Source Code</w:t>
+        <w:spacing w:after="0" w:line="240" w:lineRule="auto"/>
+        <w:rPr>
+          <w:rFonts w:ascii="Times New Roman" w:eastAsia="Times New Roman" w:hAnsi="Times New Roman" w:cs="Times New Roman"/>
+          <w:sz w:val="24"/>
+          <w:szCs w:val="24"/>
+        </w:rPr>
+      </w:pPr>
+      <w:r>
+        <w:rPr>
+          <w:rFonts w:ascii="Times New Roman" w:eastAsia="Times New Roman" w:hAnsi="Times New Roman" w:cs="Times New Roman"/>
+          <w:color w:val="000000"/>
+        </w:rPr>
+        <w:t>Source Code - None</w:t>
       </w:r>
     </w:p>
     <w:p>
@@ -1262,16 +1446,35 @@
           <w:ilvl w:val="0"/>
           <w:numId w:val="10"/>
         </w:numPr>
-        <w:spacing w:before="120" w:after="120" w:line="240" w:lineRule="auto"/>
-        <w:rPr>
-          <w:rFonts w:ascii="Times New Roman" w:eastAsia="Times New Roman" w:hAnsi="Times New Roman" w:cs="Times New Roman"/>
-        </w:rPr>
-      </w:pPr>
-      <w:r>
-        <w:rPr>
-          <w:rFonts w:ascii="Times New Roman" w:eastAsia="Times New Roman" w:hAnsi="Times New Roman" w:cs="Times New Roman"/>
-        </w:rPr>
-        <w:t>Video or Presentation</w:t>
+        <w:spacing w:after="0" w:line="240" w:lineRule="auto"/>
+        <w:rPr>
+          <w:rFonts w:ascii="Times New Roman" w:eastAsia="Times New Roman" w:hAnsi="Times New Roman" w:cs="Times New Roman"/>
+          <w:sz w:val="24"/>
+          <w:szCs w:val="24"/>
+        </w:rPr>
+      </w:pPr>
+      <w:r>
+        <w:rPr>
+          <w:rFonts w:ascii="Times New Roman" w:eastAsia="Times New Roman" w:hAnsi="Times New Roman" w:cs="Times New Roman"/>
+          <w:color w:val="000000"/>
+        </w:rPr>
+        <w:t xml:space="preserve">Video or Presentation - ~1 minute to discuss contribution, set up project </w:t>
+      </w:r>
+      <w:proofErr w:type="spellStart"/>
+      <w:r>
+        <w:rPr>
+          <w:rFonts w:ascii="Times New Roman" w:eastAsia="Times New Roman" w:hAnsi="Times New Roman" w:cs="Times New Roman"/>
+          <w:color w:val="000000"/>
+        </w:rPr>
+        <w:t>youtube</w:t>
+      </w:r>
+      <w:proofErr w:type="spellEnd"/>
+      <w:r>
+        <w:rPr>
+          <w:rFonts w:ascii="Times New Roman" w:eastAsia="Times New Roman" w:hAnsi="Times New Roman" w:cs="Times New Roman"/>
+          <w:color w:val="000000"/>
+        </w:rPr>
+        <w:t xml:space="preserve"> page</w:t>
       </w:r>
     </w:p>
     <w:p>
@@ -1280,11 +1483,13 @@
         <w:ind w:left="360"/>
         <w:rPr>
           <w:rFonts w:ascii="Times New Roman" w:eastAsia="Times New Roman" w:hAnsi="Times New Roman" w:cs="Times New Roman"/>
-        </w:rPr>
-      </w:pPr>
-      <w:r>
-        <w:rPr>
-          <w:rFonts w:ascii="Times New Roman" w:eastAsia="Times New Roman" w:hAnsi="Times New Roman" w:cs="Times New Roman"/>
+          <w:u w:val="single"/>
+        </w:rPr>
+      </w:pPr>
+      <w:r>
+        <w:rPr>
+          <w:rFonts w:ascii="Times New Roman" w:eastAsia="Times New Roman" w:hAnsi="Times New Roman" w:cs="Times New Roman"/>
+          <w:u w:val="single"/>
         </w:rPr>
         <w:t xml:space="preserve">Luis Corps </w:t>
       </w:r>
@@ -1307,6 +1512,12 @@
         </w:rPr>
         <w:t>Progress Report</w:t>
       </w:r>
+      <w:r>
+        <w:rPr>
+          <w:rFonts w:ascii="Times New Roman" w:eastAsia="Times New Roman" w:hAnsi="Times New Roman" w:cs="Times New Roman"/>
+        </w:rPr>
+        <w:t xml:space="preserve"> – Question 1, 2, 5</w:t>
+      </w:r>
     </w:p>
     <w:p>
       <w:pPr>
@@ -1326,6 +1537,12 @@
         </w:rPr>
         <w:t>RD</w:t>
       </w:r>
+      <w:r>
+        <w:rPr>
+          <w:rFonts w:ascii="Times New Roman" w:eastAsia="Times New Roman" w:hAnsi="Times New Roman" w:cs="Times New Roman"/>
+        </w:rPr>
+        <w:t xml:space="preserve"> – question 1, contributed to functional requirements</w:t>
+      </w:r>
     </w:p>
     <w:p>
       <w:pPr>
@@ -1334,16 +1551,51 @@
           <w:ilvl w:val="0"/>
           <w:numId w:val="11"/>
         </w:numPr>
-        <w:spacing w:before="120" w:after="120" w:line="240" w:lineRule="auto"/>
-        <w:rPr>
-          <w:rFonts w:ascii="Times New Roman" w:eastAsia="Times New Roman" w:hAnsi="Times New Roman" w:cs="Times New Roman"/>
-        </w:rPr>
-      </w:pPr>
-      <w:r>
-        <w:rPr>
-          <w:rFonts w:ascii="Times New Roman" w:eastAsia="Times New Roman" w:hAnsi="Times New Roman" w:cs="Times New Roman"/>
-        </w:rPr>
-        <w:t>IT</w:t>
+        <w:spacing w:after="0" w:line="240" w:lineRule="auto"/>
+        <w:rPr>
+          <w:rFonts w:ascii="Times New Roman" w:eastAsia="Times New Roman" w:hAnsi="Times New Roman" w:cs="Times New Roman"/>
+          <w:sz w:val="24"/>
+          <w:szCs w:val="24"/>
+        </w:rPr>
+      </w:pPr>
+      <w:r>
+        <w:rPr>
+          <w:rFonts w:ascii="Times New Roman" w:eastAsia="Times New Roman" w:hAnsi="Times New Roman" w:cs="Times New Roman"/>
+          <w:color w:val="000000"/>
+        </w:rPr>
+        <w:t xml:space="preserve">IT - Contributed to the </w:t>
+      </w:r>
+      <w:proofErr w:type="gramStart"/>
+      <w:r>
+        <w:rPr>
+          <w:rFonts w:ascii="Times New Roman" w:eastAsia="Times New Roman" w:hAnsi="Times New Roman" w:cs="Times New Roman"/>
+          <w:color w:val="000000"/>
+        </w:rPr>
+        <w:t>front end</w:t>
+      </w:r>
+      <w:proofErr w:type="gramEnd"/>
+      <w:r>
+        <w:rPr>
+          <w:rFonts w:ascii="Times New Roman" w:eastAsia="Times New Roman" w:hAnsi="Times New Roman" w:cs="Times New Roman"/>
+          <w:color w:val="000000"/>
+        </w:rPr>
+        <w:t xml:space="preserve"> development using HTML, CSS, and </w:t>
+      </w:r>
+      <w:proofErr w:type="spellStart"/>
+      <w:r>
+        <w:rPr>
+          <w:rFonts w:ascii="Times New Roman" w:eastAsia="Times New Roman" w:hAnsi="Times New Roman" w:cs="Times New Roman"/>
+          <w:color w:val="000000"/>
+        </w:rPr>
+        <w:t>Javascript</w:t>
+      </w:r>
+      <w:proofErr w:type="spellEnd"/>
+      <w:r>
+        <w:rPr>
+          <w:rFonts w:ascii="Times New Roman" w:eastAsia="Times New Roman" w:hAnsi="Times New Roman" w:cs="Times New Roman"/>
+          <w:color w:val="000000"/>
+        </w:rPr>
+        <w:t>. Created the CSS design standard for the UI.</w:t>
       </w:r>
     </w:p>
     <w:p>
@@ -1353,16 +1605,19 @@
           <w:ilvl w:val="0"/>
           <w:numId w:val="11"/>
         </w:numPr>
-        <w:spacing w:before="120" w:after="120" w:line="240" w:lineRule="auto"/>
-        <w:rPr>
-          <w:rFonts w:ascii="Times New Roman" w:eastAsia="Times New Roman" w:hAnsi="Times New Roman" w:cs="Times New Roman"/>
-        </w:rPr>
-      </w:pPr>
-      <w:r>
-        <w:rPr>
-          <w:rFonts w:ascii="Times New Roman" w:eastAsia="Times New Roman" w:hAnsi="Times New Roman" w:cs="Times New Roman"/>
-        </w:rPr>
-        <w:t>Source Code</w:t>
+        <w:spacing w:after="0" w:line="240" w:lineRule="auto"/>
+        <w:rPr>
+          <w:rFonts w:ascii="Times New Roman" w:eastAsia="Times New Roman" w:hAnsi="Times New Roman" w:cs="Times New Roman"/>
+          <w:sz w:val="24"/>
+          <w:szCs w:val="24"/>
+        </w:rPr>
+      </w:pPr>
+      <w:r>
+        <w:rPr>
+          <w:rFonts w:ascii="Times New Roman" w:eastAsia="Times New Roman" w:hAnsi="Times New Roman" w:cs="Times New Roman"/>
+          <w:color w:val="000000"/>
+        </w:rPr>
+        <w:t>Source Code - login.html, login.css, registration.html, registration.css</w:t>
       </w:r>
     </w:p>
     <w:p>
@@ -1372,353 +1627,19 @@
           <w:ilvl w:val="0"/>
           <w:numId w:val="11"/>
         </w:numPr>
-        <w:spacing w:before="120" w:after="120" w:line="240" w:lineRule="auto"/>
-        <w:rPr>
-          <w:rFonts w:ascii="Times New Roman" w:eastAsia="Times New Roman" w:hAnsi="Times New Roman" w:cs="Times New Roman"/>
-        </w:rPr>
-      </w:pPr>
-      <w:r>
-        <w:rPr>
-          <w:rFonts w:ascii="Times New Roman" w:eastAsia="Times New Roman" w:hAnsi="Times New Roman" w:cs="Times New Roman"/>
-        </w:rPr>
-        <w:t>Video or Presentation</w:t>
-      </w:r>
-    </w:p>
-    <w:p>
-      <w:pPr>
-        <w:spacing w:before="120" w:after="120" w:line="240" w:lineRule="auto"/>
-        <w:ind w:left="360"/>
-        <w:rPr>
-          <w:rFonts w:ascii="Times New Roman" w:eastAsia="Times New Roman" w:hAnsi="Times New Roman" w:cs="Times New Roman"/>
-          <w:bCs/>
-          <w:i/>
-        </w:rPr>
-      </w:pPr>
-      <w:r>
-        <w:rPr>
-          <w:rFonts w:ascii="Times New Roman" w:eastAsia="Times New Roman" w:hAnsi="Times New Roman" w:cs="Times New Roman"/>
-          <w:bCs/>
-          <w:i/>
-        </w:rPr>
-        <w:t xml:space="preserve">Please list each individual member and </w:t>
-      </w:r>
-      <w:r>
-        <w:rPr>
-          <w:rFonts w:ascii="Times New Roman" w:eastAsia="Times New Roman" w:hAnsi="Times New Roman" w:cs="Times New Roman"/>
-          <w:bCs/>
-          <w:i/>
-        </w:rPr>
-        <w:t>their contribution</w:t>
-      </w:r>
-      <w:r>
-        <w:rPr>
-          <w:rFonts w:ascii="Times New Roman" w:eastAsia="Times New Roman" w:hAnsi="Times New Roman" w:cs="Times New Roman"/>
-          <w:bCs/>
-          <w:i/>
-        </w:rPr>
-        <w:t>s</w:t>
-      </w:r>
-      <w:r>
-        <w:rPr>
-          <w:rFonts w:ascii="Times New Roman" w:eastAsia="Times New Roman" w:hAnsi="Times New Roman" w:cs="Times New Roman"/>
-          <w:bCs/>
-          <w:i/>
-        </w:rPr>
-        <w:t xml:space="preserve"> to </w:t>
-      </w:r>
-      <w:r>
-        <w:rPr>
-          <w:rFonts w:ascii="Times New Roman" w:eastAsia="Times New Roman" w:hAnsi="Times New Roman" w:cs="Times New Roman"/>
-          <w:b/>
-          <w:i/>
-        </w:rPr>
-        <w:t>each of the deliverables in</w:t>
-      </w:r>
-      <w:r>
-        <w:rPr>
-          <w:rFonts w:ascii="Times New Roman" w:eastAsia="Times New Roman" w:hAnsi="Times New Roman" w:cs="Times New Roman"/>
-          <w:b/>
-          <w:i/>
-        </w:rPr>
-        <w:t xml:space="preserve"> </w:t>
-      </w:r>
-      <w:r>
-        <w:rPr>
-          <w:rFonts w:ascii="Times New Roman" w:eastAsia="Times New Roman" w:hAnsi="Times New Roman" w:cs="Times New Roman"/>
-          <w:b/>
-          <w:i/>
-        </w:rPr>
-        <w:t xml:space="preserve">this </w:t>
-      </w:r>
-      <w:r>
-        <w:rPr>
-          <w:rFonts w:ascii="Times New Roman" w:eastAsia="Times New Roman" w:hAnsi="Times New Roman" w:cs="Times New Roman"/>
-          <w:b/>
-          <w:i/>
-        </w:rPr>
-        <w:t>increment</w:t>
-      </w:r>
-      <w:r>
-        <w:rPr>
-          <w:rFonts w:ascii="Times New Roman" w:eastAsia="Times New Roman" w:hAnsi="Times New Roman" w:cs="Times New Roman"/>
-          <w:bCs/>
-          <w:i/>
-        </w:rPr>
-        <w:t xml:space="preserve"> (be as detailed as possible). In other words, describe the contribution of each team member to:</w:t>
-      </w:r>
-    </w:p>
-    <w:p>
-      <w:pPr>
-        <w:pStyle w:val="ListParagraph"/>
-        <w:numPr>
-          <w:ilvl w:val="1"/>
-          <w:numId w:val="2"/>
-        </w:numPr>
-        <w:spacing w:before="120" w:after="120" w:line="240" w:lineRule="auto"/>
-        <w:rPr>
-          <w:rFonts w:ascii="Times New Roman" w:eastAsia="Times New Roman" w:hAnsi="Times New Roman" w:cs="Times New Roman"/>
-          <w:b/>
-          <w:bCs/>
-          <w:i/>
-        </w:rPr>
-      </w:pPr>
-      <w:r>
-        <w:rPr>
-          <w:rFonts w:ascii="Times New Roman" w:eastAsia="Times New Roman" w:hAnsi="Times New Roman" w:cs="Times New Roman"/>
-          <w:bCs/>
-          <w:i/>
-        </w:rPr>
-        <w:t xml:space="preserve">the </w:t>
-      </w:r>
-      <w:r>
-        <w:rPr>
-          <w:rFonts w:ascii="Times New Roman" w:eastAsia="Times New Roman" w:hAnsi="Times New Roman" w:cs="Times New Roman"/>
-          <w:b/>
-          <w:bCs/>
-          <w:i/>
-        </w:rPr>
-        <w:t>progress report</w:t>
-      </w:r>
-      <w:r>
-        <w:rPr>
-          <w:rFonts w:ascii="Times New Roman" w:eastAsia="Times New Roman" w:hAnsi="Times New Roman" w:cs="Times New Roman"/>
-          <w:bCs/>
-          <w:i/>
-        </w:rPr>
-        <w:t xml:space="preserve">, including </w:t>
-      </w:r>
-      <w:r>
-        <w:rPr>
-          <w:rFonts w:ascii="Times New Roman" w:eastAsia="Times New Roman" w:hAnsi="Times New Roman" w:cs="Times New Roman"/>
-          <w:bCs/>
-          <w:i/>
-        </w:rPr>
-        <w:t xml:space="preserve">the sections they wrote </w:t>
-      </w:r>
-      <w:r>
-        <w:rPr>
-          <w:rFonts w:ascii="Times New Roman" w:eastAsia="Times New Roman" w:hAnsi="Times New Roman" w:cs="Times New Roman"/>
-          <w:bCs/>
-          <w:i/>
-        </w:rPr>
-        <w:t>or contributed to</w:t>
-      </w:r>
-    </w:p>
-    <w:p>
-      <w:pPr>
-        <w:pStyle w:val="ListParagraph"/>
-        <w:numPr>
-          <w:ilvl w:val="1"/>
-          <w:numId w:val="2"/>
-        </w:numPr>
-        <w:spacing w:before="120" w:after="120" w:line="240" w:lineRule="auto"/>
-        <w:rPr>
-          <w:rFonts w:ascii="Times New Roman" w:eastAsia="Times New Roman" w:hAnsi="Times New Roman" w:cs="Times New Roman"/>
-          <w:b/>
-          <w:bCs/>
-          <w:i/>
-        </w:rPr>
-      </w:pPr>
-      <w:r>
-        <w:rPr>
-          <w:rFonts w:ascii="Times New Roman" w:eastAsia="Times New Roman" w:hAnsi="Times New Roman" w:cs="Times New Roman"/>
-          <w:bCs/>
-          <w:i/>
-        </w:rPr>
-        <w:t xml:space="preserve">the </w:t>
-      </w:r>
-      <w:r>
-        <w:rPr>
-          <w:rFonts w:ascii="Times New Roman" w:eastAsia="Times New Roman" w:hAnsi="Times New Roman" w:cs="Times New Roman"/>
-          <w:b/>
-          <w:bCs/>
-          <w:i/>
-        </w:rPr>
-        <w:t>requirements and design document</w:t>
-      </w:r>
-      <w:r>
-        <w:rPr>
-          <w:rFonts w:ascii="Times New Roman" w:eastAsia="Times New Roman" w:hAnsi="Times New Roman" w:cs="Times New Roman"/>
-          <w:bCs/>
-          <w:i/>
-        </w:rPr>
-        <w:t>, including the sections they wrote or contributed to</w:t>
-      </w:r>
-    </w:p>
-    <w:p>
-      <w:pPr>
-        <w:pStyle w:val="ListParagraph"/>
-        <w:numPr>
-          <w:ilvl w:val="1"/>
-          <w:numId w:val="2"/>
-        </w:numPr>
-        <w:spacing w:before="120" w:after="120" w:line="240" w:lineRule="auto"/>
-        <w:rPr>
-          <w:rFonts w:ascii="Times New Roman" w:eastAsia="Times New Roman" w:hAnsi="Times New Roman" w:cs="Times New Roman"/>
-          <w:b/>
-          <w:bCs/>
-          <w:i/>
-        </w:rPr>
-      </w:pPr>
-      <w:r>
-        <w:rPr>
-          <w:rFonts w:ascii="Times New Roman" w:eastAsia="Times New Roman" w:hAnsi="Times New Roman" w:cs="Times New Roman"/>
-          <w:bCs/>
-          <w:i/>
-        </w:rPr>
-        <w:t xml:space="preserve">the </w:t>
-      </w:r>
-      <w:r>
-        <w:rPr>
-          <w:rFonts w:ascii="Times New Roman" w:eastAsia="Times New Roman" w:hAnsi="Times New Roman" w:cs="Times New Roman"/>
-          <w:b/>
-          <w:bCs/>
-          <w:i/>
-        </w:rPr>
-        <w:t>implementation and testing document</w:t>
-      </w:r>
-      <w:r>
-        <w:rPr>
-          <w:rFonts w:ascii="Times New Roman" w:eastAsia="Times New Roman" w:hAnsi="Times New Roman" w:cs="Times New Roman"/>
-          <w:bCs/>
-          <w:i/>
-        </w:rPr>
-        <w:t>, including the sections they wrote or contributed to</w:t>
-      </w:r>
-    </w:p>
-    <w:p>
-      <w:pPr>
-        <w:pStyle w:val="ListParagraph"/>
-        <w:numPr>
-          <w:ilvl w:val="1"/>
-          <w:numId w:val="2"/>
-        </w:numPr>
-        <w:spacing w:before="120" w:after="120" w:line="240" w:lineRule="auto"/>
-        <w:rPr>
-          <w:rFonts w:ascii="Times New Roman" w:eastAsia="Times New Roman" w:hAnsi="Times New Roman" w:cs="Times New Roman"/>
-          <w:bCs/>
-          <w:i/>
-        </w:rPr>
-      </w:pPr>
-      <w:r>
-        <w:rPr>
-          <w:rFonts w:ascii="Times New Roman" w:eastAsia="Times New Roman" w:hAnsi="Times New Roman" w:cs="Times New Roman"/>
-          <w:bCs/>
-          <w:i/>
-        </w:rPr>
-        <w:t xml:space="preserve">the </w:t>
-      </w:r>
-      <w:r>
-        <w:rPr>
-          <w:rFonts w:ascii="Times New Roman" w:eastAsia="Times New Roman" w:hAnsi="Times New Roman" w:cs="Times New Roman"/>
-          <w:b/>
-          <w:bCs/>
-          <w:i/>
-        </w:rPr>
-        <w:t>source code</w:t>
-      </w:r>
-      <w:r>
-        <w:rPr>
-          <w:rFonts w:ascii="Times New Roman" w:eastAsia="Times New Roman" w:hAnsi="Times New Roman" w:cs="Times New Roman"/>
-          <w:bCs/>
-          <w:i/>
-        </w:rPr>
-        <w:t xml:space="preserve"> (be detailed about </w:t>
-      </w:r>
-      <w:r>
-        <w:rPr>
-          <w:rFonts w:ascii="Times New Roman" w:eastAsia="Times New Roman" w:hAnsi="Times New Roman" w:cs="Times New Roman"/>
-          <w:b/>
-          <w:bCs/>
-          <w:i/>
-        </w:rPr>
-        <w:t>which</w:t>
-      </w:r>
-      <w:r>
-        <w:rPr>
-          <w:rFonts w:ascii="Times New Roman" w:eastAsia="Times New Roman" w:hAnsi="Times New Roman" w:cs="Times New Roman"/>
-          <w:bCs/>
-          <w:i/>
-        </w:rPr>
-        <w:t xml:space="preserve"> parts of the system each team member contributed to and </w:t>
-      </w:r>
-      <w:r>
-        <w:rPr>
-          <w:rFonts w:ascii="Times New Roman" w:eastAsia="Times New Roman" w:hAnsi="Times New Roman" w:cs="Times New Roman"/>
-          <w:b/>
-          <w:bCs/>
-          <w:i/>
-        </w:rPr>
-        <w:t>how</w:t>
-      </w:r>
-      <w:r>
-        <w:rPr>
-          <w:rFonts w:ascii="Times New Roman" w:eastAsia="Times New Roman" w:hAnsi="Times New Roman" w:cs="Times New Roman"/>
-          <w:bCs/>
-          <w:i/>
-        </w:rPr>
-        <w:t>)</w:t>
-      </w:r>
-    </w:p>
-    <w:p>
-      <w:pPr>
-        <w:pStyle w:val="ListParagraph"/>
-        <w:numPr>
-          <w:ilvl w:val="1"/>
-          <w:numId w:val="2"/>
-        </w:numPr>
-        <w:spacing w:before="120" w:after="120" w:line="240" w:lineRule="auto"/>
-        <w:rPr>
-          <w:rFonts w:ascii="Times New Roman" w:eastAsia="Times New Roman" w:hAnsi="Times New Roman" w:cs="Times New Roman"/>
-          <w:bCs/>
-          <w:i/>
-        </w:rPr>
-      </w:pPr>
-      <w:r>
-        <w:rPr>
-          <w:rFonts w:ascii="Times New Roman" w:eastAsia="Times New Roman" w:hAnsi="Times New Roman" w:cs="Times New Roman"/>
-          <w:bCs/>
-          <w:i/>
-        </w:rPr>
-        <w:t xml:space="preserve">the </w:t>
-      </w:r>
-      <w:r>
-        <w:rPr>
-          <w:rFonts w:ascii="Times New Roman" w:eastAsia="Times New Roman" w:hAnsi="Times New Roman" w:cs="Times New Roman"/>
-          <w:b/>
-          <w:bCs/>
-          <w:i/>
-        </w:rPr>
-        <w:t>video</w:t>
-      </w:r>
-      <w:r>
-        <w:rPr>
-          <w:rFonts w:ascii="Times New Roman" w:eastAsia="Times New Roman" w:hAnsi="Times New Roman" w:cs="Times New Roman"/>
-          <w:b/>
-          <w:bCs/>
-          <w:i/>
-        </w:rPr>
-        <w:t xml:space="preserve"> or presentation</w:t>
+        <w:spacing w:after="0" w:line="240" w:lineRule="auto"/>
+        <w:rPr>
+          <w:rFonts w:ascii="Times New Roman" w:eastAsia="Times New Roman" w:hAnsi="Times New Roman" w:cs="Times New Roman"/>
+          <w:sz w:val="24"/>
+          <w:szCs w:val="24"/>
+        </w:rPr>
+      </w:pPr>
+      <w:r>
+        <w:rPr>
+          <w:rFonts w:ascii="Times New Roman" w:eastAsia="Times New Roman" w:hAnsi="Times New Roman" w:cs="Times New Roman"/>
+          <w:color w:val="000000"/>
+        </w:rPr>
+        <w:t>Video or Presentation - ~1 minute to discuss contribution</w:t>
       </w:r>
     </w:p>
     <w:p>
@@ -1767,86 +1688,49 @@
     </w:p>
     <w:p>
       <w:pPr>
-        <w:spacing w:before="120" w:after="120" w:line="240" w:lineRule="auto"/>
+        <w:pStyle w:val="ListParagraph"/>
+        <w:spacing w:after="0" w:line="240" w:lineRule="auto"/>
         <w:ind w:left="360"/>
         <w:rPr>
           <w:rFonts w:ascii="Times New Roman" w:eastAsia="Times New Roman" w:hAnsi="Times New Roman" w:cs="Times New Roman"/>
-          <w:bCs/>
-          <w:i/>
-        </w:rPr>
-      </w:pPr>
-      <w:r>
-        <w:rPr>
-          <w:rFonts w:ascii="Times New Roman" w:eastAsia="Times New Roman" w:hAnsi="Times New Roman" w:cs="Times New Roman"/>
-          <w:bCs/>
-          <w:i/>
-        </w:rPr>
-        <w:t>If this report if for the first</w:t>
-      </w:r>
-      <w:r>
-        <w:rPr>
-          <w:rFonts w:ascii="Times New Roman" w:eastAsia="Times New Roman" w:hAnsi="Times New Roman" w:cs="Times New Roman"/>
-          <w:bCs/>
-          <w:i/>
-        </w:rPr>
-        <w:t xml:space="preserve"> or second</w:t>
-      </w:r>
-      <w:r>
-        <w:rPr>
-          <w:rFonts w:ascii="Times New Roman" w:eastAsia="Times New Roman" w:hAnsi="Times New Roman" w:cs="Times New Roman"/>
-          <w:bCs/>
-          <w:i/>
-        </w:rPr>
-        <w:t xml:space="preserve"> </w:t>
-      </w:r>
-      <w:r>
-        <w:rPr>
-          <w:rFonts w:ascii="Times New Roman" w:eastAsia="Times New Roman" w:hAnsi="Times New Roman" w:cs="Times New Roman"/>
-          <w:bCs/>
-          <w:i/>
-        </w:rPr>
-        <w:t>increment</w:t>
-      </w:r>
-      <w:r>
-        <w:rPr>
-          <w:rFonts w:ascii="Times New Roman" w:eastAsia="Times New Roman" w:hAnsi="Times New Roman" w:cs="Times New Roman"/>
-          <w:bCs/>
-          <w:i/>
-        </w:rPr>
-        <w:t>, d</w:t>
-      </w:r>
-      <w:r>
-        <w:rPr>
-          <w:rFonts w:ascii="Times New Roman" w:eastAsia="Times New Roman" w:hAnsi="Times New Roman" w:cs="Times New Roman"/>
-          <w:bCs/>
-          <w:i/>
-        </w:rPr>
-        <w:t xml:space="preserve">escribe </w:t>
-      </w:r>
-      <w:r>
-        <w:rPr>
-          <w:rFonts w:ascii="Times New Roman" w:eastAsia="Times New Roman" w:hAnsi="Times New Roman" w:cs="Times New Roman"/>
-          <w:bCs/>
-          <w:i/>
-        </w:rPr>
-        <w:t xml:space="preserve">what are you planning to achieve in the next </w:t>
-      </w:r>
-      <w:r>
-        <w:rPr>
-          <w:rFonts w:ascii="Times New Roman" w:eastAsia="Times New Roman" w:hAnsi="Times New Roman" w:cs="Times New Roman"/>
-          <w:bCs/>
-          <w:i/>
-        </w:rPr>
-        <w:t>increment</w:t>
-      </w:r>
-      <w:r>
-        <w:rPr>
-          <w:rFonts w:ascii="Times New Roman" w:eastAsia="Times New Roman" w:hAnsi="Times New Roman" w:cs="Times New Roman"/>
-          <w:bCs/>
-          <w:i/>
-        </w:rPr>
-        <w:t>.</w:t>
-      </w:r>
+          <w:color w:val="000000"/>
+        </w:rPr>
+      </w:pPr>
+      <w:r>
+        <w:rPr>
+          <w:rFonts w:ascii="Times New Roman" w:eastAsia="Times New Roman" w:hAnsi="Times New Roman" w:cs="Times New Roman"/>
+          <w:color w:val="000000"/>
+        </w:rPr>
+        <w:t xml:space="preserve">In the next increment, we will be working on the link between the front end and the back end, using node.js and MySQL, to make sure data is passed accurately. We will have completed the functionality of the UI and completed the Auth0 </w:t>
+      </w:r>
+      <w:proofErr w:type="spellStart"/>
+      <w:r>
+        <w:rPr>
+          <w:rFonts w:ascii="Times New Roman" w:eastAsia="Times New Roman" w:hAnsi="Times New Roman" w:cs="Times New Roman"/>
+          <w:color w:val="000000"/>
+        </w:rPr>
+        <w:t>passwordless</w:t>
+      </w:r>
+      <w:proofErr w:type="spellEnd"/>
+      <w:r>
+        <w:rPr>
+          <w:rFonts w:ascii="Times New Roman" w:eastAsia="Times New Roman" w:hAnsi="Times New Roman" w:cs="Times New Roman"/>
+          <w:color w:val="000000"/>
+        </w:rPr>
+        <w:t xml:space="preserve"> solution. </w:t>
+      </w:r>
+    </w:p>
+    <w:p>
+      <w:pPr>
+        <w:pStyle w:val="ListParagraph"/>
+        <w:spacing w:after="0" w:line="240" w:lineRule="auto"/>
+        <w:ind w:left="360"/>
+        <w:rPr>
+          <w:rFonts w:ascii="Times New Roman" w:eastAsia="Times New Roman" w:hAnsi="Times New Roman" w:cs="Times New Roman"/>
+          <w:sz w:val="24"/>
+          <w:szCs w:val="24"/>
+        </w:rPr>
+      </w:pPr>
     </w:p>
     <w:p>
       <w:pPr>
@@ -1873,6 +1757,23 @@
     </w:p>
     <w:p>
       <w:pPr>
+        <w:spacing w:after="0" w:line="240" w:lineRule="auto"/>
+        <w:rPr>
+          <w:rFonts w:ascii="Times New Roman" w:eastAsia="Times New Roman" w:hAnsi="Times New Roman" w:cs="Times New Roman"/>
+          <w:sz w:val="24"/>
+          <w:szCs w:val="24"/>
+        </w:rPr>
+      </w:pPr>
+      <w:r>
+        <w:rPr>
+          <w:rFonts w:ascii="Times New Roman" w:eastAsia="Times New Roman" w:hAnsi="Times New Roman" w:cs="Times New Roman"/>
+          <w:color w:val="000000"/>
+        </w:rPr>
+        <w:t>Increment 1 Video Link: https://youtu.be/siXR8HiXLfw</w:t>
+      </w:r>
+    </w:p>
+    <w:p>
+      <w:pPr>
         <w:pStyle w:val="ListParagraph"/>
         <w:spacing w:before="120" w:after="120" w:line="240" w:lineRule="auto"/>
         <w:ind w:left="360"/>
@@ -1882,14 +1783,6 @@
           <w:i/>
         </w:rPr>
       </w:pPr>
-      <w:r>
-        <w:rPr>
-          <w:rFonts w:ascii="Times New Roman" w:eastAsia="Times New Roman" w:hAnsi="Times New Roman" w:cs="Times New Roman"/>
-          <w:bCs/>
-          <w:i/>
-        </w:rPr>
-        <w:t xml:space="preserve">Paste here the link to your video (only for increment 1 and 2). </w:t>
-      </w:r>
     </w:p>
     <w:sectPr>
       <w:pgSz w:w="12240" w:h="15840"/>
@@ -2361,6 +2254,119 @@
     </w:lvl>
   </w:abstractNum>
   <w:abstractNum w:abstractNumId="5" w15:restartNumberingAfterBreak="0">
+    <w:nsid w:val="292829D0"/>
+    <w:multiLevelType w:val="multilevel"/>
+    <w:tmpl w:val="A2985050"/>
+    <w:lvl w:ilvl="0">
+      <w:start w:val="1"/>
+      <w:numFmt w:val="decimal"/>
+      <w:lvlText w:val="%1."/>
+      <w:lvlJc w:val="left"/>
+      <w:pPr>
+        <w:tabs>
+          <w:tab w:val="num" w:pos="720"/>
+        </w:tabs>
+        <w:ind w:left="720" w:hanging="360"/>
+      </w:pPr>
+    </w:lvl>
+    <w:lvl w:ilvl="1">
+      <w:start w:val="1"/>
+      <w:numFmt w:val="decimal"/>
+      <w:lvlText w:val="%2."/>
+      <w:lvlJc w:val="left"/>
+      <w:pPr>
+        <w:tabs>
+          <w:tab w:val="num" w:pos="1440"/>
+        </w:tabs>
+        <w:ind w:left="1440" w:hanging="360"/>
+      </w:pPr>
+    </w:lvl>
+    <w:lvl w:ilvl="2" w:tentative="1">
+      <w:start w:val="1"/>
+      <w:numFmt w:val="decimal"/>
+      <w:lvlText w:val="%3."/>
+      <w:lvlJc w:val="left"/>
+      <w:pPr>
+        <w:tabs>
+          <w:tab w:val="num" w:pos="2160"/>
+        </w:tabs>
+        <w:ind w:left="2160" w:hanging="360"/>
+      </w:pPr>
+    </w:lvl>
+    <w:lvl w:ilvl="3" w:tentative="1">
+      <w:start w:val="1"/>
+      <w:numFmt w:val="decimal"/>
+      <w:lvlText w:val="%4."/>
+      <w:lvlJc w:val="left"/>
+      <w:pPr>
+        <w:tabs>
+          <w:tab w:val="num" w:pos="2880"/>
+        </w:tabs>
+        <w:ind w:left="2880" w:hanging="360"/>
+      </w:pPr>
+    </w:lvl>
+    <w:lvl w:ilvl="4" w:tentative="1">
+      <w:start w:val="1"/>
+      <w:numFmt w:val="decimal"/>
+      <w:lvlText w:val="%5."/>
+      <w:lvlJc w:val="left"/>
+      <w:pPr>
+        <w:tabs>
+          <w:tab w:val="num" w:pos="3600"/>
+        </w:tabs>
+        <w:ind w:left="3600" w:hanging="360"/>
+      </w:pPr>
+    </w:lvl>
+    <w:lvl w:ilvl="5" w:tentative="1">
+      <w:start w:val="1"/>
+      <w:numFmt w:val="decimal"/>
+      <w:lvlText w:val="%6."/>
+      <w:lvlJc w:val="left"/>
+      <w:pPr>
+        <w:tabs>
+          <w:tab w:val="num" w:pos="4320"/>
+        </w:tabs>
+        <w:ind w:left="4320" w:hanging="360"/>
+      </w:pPr>
+    </w:lvl>
+    <w:lvl w:ilvl="6" w:tentative="1">
+      <w:start w:val="1"/>
+      <w:numFmt w:val="decimal"/>
+      <w:lvlText w:val="%7."/>
+      <w:lvlJc w:val="left"/>
+      <w:pPr>
+        <w:tabs>
+          <w:tab w:val="num" w:pos="5040"/>
+        </w:tabs>
+        <w:ind w:left="5040" w:hanging="360"/>
+      </w:pPr>
+    </w:lvl>
+    <w:lvl w:ilvl="7" w:tentative="1">
+      <w:start w:val="1"/>
+      <w:numFmt w:val="decimal"/>
+      <w:lvlText w:val="%8."/>
+      <w:lvlJc w:val="left"/>
+      <w:pPr>
+        <w:tabs>
+          <w:tab w:val="num" w:pos="5760"/>
+        </w:tabs>
+        <w:ind w:left="5760" w:hanging="360"/>
+      </w:pPr>
+    </w:lvl>
+    <w:lvl w:ilvl="8" w:tentative="1">
+      <w:start w:val="1"/>
+      <w:numFmt w:val="decimal"/>
+      <w:lvlText w:val="%9."/>
+      <w:lvlJc w:val="left"/>
+      <w:pPr>
+        <w:tabs>
+          <w:tab w:val="num" w:pos="6480"/>
+        </w:tabs>
+        <w:ind w:left="6480" w:hanging="360"/>
+      </w:pPr>
+    </w:lvl>
+  </w:abstractNum>
+  <w:abstractNum w:abstractNumId="6" w15:restartNumberingAfterBreak="0">
     <w:nsid w:val="37F33597"/>
     <w:multiLevelType w:val="hybridMultilevel"/>
     <w:tmpl w:val="42D09714"/>
@@ -2446,7 +2452,7 @@
       </w:pPr>
     </w:lvl>
   </w:abstractNum>
-  <w:abstractNum w:abstractNumId="6" w15:restartNumberingAfterBreak="0">
+  <w:abstractNum w:abstractNumId="7" w15:restartNumberingAfterBreak="0">
     <w:nsid w:val="4A585635"/>
     <w:multiLevelType w:val="hybridMultilevel"/>
     <w:tmpl w:val="E5FE082C"/>
@@ -2532,7 +2538,7 @@
       </w:pPr>
     </w:lvl>
   </w:abstractNum>
-  <w:abstractNum w:abstractNumId="7" w15:restartNumberingAfterBreak="0">
+  <w:abstractNum w:abstractNumId="8" w15:restartNumberingAfterBreak="0">
     <w:nsid w:val="4F221E97"/>
     <w:multiLevelType w:val="hybridMultilevel"/>
     <w:tmpl w:val="93EA020E"/>
@@ -2645,7 +2651,7 @@
       </w:rPr>
     </w:lvl>
   </w:abstractNum>
-  <w:abstractNum w:abstractNumId="8" w15:restartNumberingAfterBreak="0">
+  <w:abstractNum w:abstractNumId="9" w15:restartNumberingAfterBreak="0">
     <w:nsid w:val="50367648"/>
     <w:multiLevelType w:val="hybridMultilevel"/>
     <w:tmpl w:val="F0ACBE10"/>
@@ -2731,7 +2737,7 @@
       </w:pPr>
     </w:lvl>
   </w:abstractNum>
-  <w:abstractNum w:abstractNumId="9" w15:restartNumberingAfterBreak="0">
+  <w:abstractNum w:abstractNumId="10" w15:restartNumberingAfterBreak="0">
     <w:nsid w:val="571A3EED"/>
     <w:multiLevelType w:val="hybridMultilevel"/>
     <w:tmpl w:val="F22C2AC2"/>
@@ -2817,7 +2823,7 @@
       </w:pPr>
     </w:lvl>
   </w:abstractNum>
-  <w:abstractNum w:abstractNumId="10" w15:restartNumberingAfterBreak="0">
+  <w:abstractNum w:abstractNumId="11" w15:restartNumberingAfterBreak="0">
     <w:nsid w:val="5B1B7693"/>
     <w:multiLevelType w:val="hybridMultilevel"/>
     <w:tmpl w:val="7A64C66A"/>
@@ -2904,7 +2910,7 @@
     </w:lvl>
   </w:abstractNum>
   <w:num w:numId="1">
-    <w:abstractNumId w:val="7"/>
+    <w:abstractNumId w:val="8"/>
   </w:num>
   <w:num w:numId="2">
     <w:abstractNumId w:val="2"/>
@@ -2913,19 +2919,19 @@
     <w:abstractNumId w:val="1"/>
   </w:num>
   <w:num w:numId="4">
-    <w:abstractNumId w:val="9"/>
+    <w:abstractNumId w:val="10"/>
   </w:num>
   <w:num w:numId="5">
-    <w:abstractNumId w:val="5"/>
+    <w:abstractNumId w:val="6"/>
   </w:num>
   <w:num w:numId="6">
-    <w:abstractNumId w:val="10"/>
+    <w:abstractNumId w:val="11"/>
   </w:num>
   <w:num w:numId="7">
     <w:abstractNumId w:val="4"/>
   </w:num>
   <w:num w:numId="8">
-    <w:abstractNumId w:val="8"/>
+    <w:abstractNumId w:val="9"/>
   </w:num>
   <w:num w:numId="9">
     <w:abstractNumId w:val="3"/>
@@ -2934,7 +2940,17 @@
     <w:abstractNumId w:val="0"/>
   </w:num>
   <w:num w:numId="11">
-    <w:abstractNumId w:val="6"/>
+    <w:abstractNumId w:val="7"/>
+  </w:num>
+  <w:num w:numId="12">
+    <w:abstractNumId w:val="5"/>
+    <w:lvlOverride w:ilvl="1">
+      <w:lvl w:ilvl="1">
+        <w:numFmt w:val="lowerLetter"/>
+        <w:lvlText w:val="%2."/>
+        <w:lvlJc w:val="left"/>
+      </w:lvl>
+    </w:lvlOverride>
   </w:num>
 </w:numbering>
 </file>
@@ -3402,6 +3418,22 @@
       <w:contextualSpacing/>
     </w:pPr>
   </w:style>
+  <w:style w:type="paragraph" w:styleId="NormalWeb">
+    <w:name w:val="Normal (Web)"/>
+    <w:basedOn w:val="Normal"/>
+    <w:uiPriority w:val="99"/>
+    <w:semiHidden/>
+    <w:unhideWhenUsed/>
+    <w:rsid w:val="002142CB"/>
+    <w:pPr>
+      <w:spacing w:before="100" w:beforeAutospacing="1" w:after="100" w:afterAutospacing="1" w:line="240" w:lineRule="auto"/>
+    </w:pPr>
+    <w:rPr>
+      <w:rFonts w:ascii="Times New Roman" w:eastAsia="Times New Roman" w:hAnsi="Times New Roman" w:cs="Times New Roman"/>
+      <w:sz w:val="24"/>
+      <w:szCs w:val="24"/>
+    </w:rPr>
+  </w:style>
 </w:styles>
 </file>
 

</xml_diff>